<commit_message>
Revised chapter 6 based on feedback from Håvard.
</commit_message>
<xml_diff>
--- a/Chapter 6 - Summary and Conclusions.docx
+++ b/Chapter 6 - Summary and Conclusions.docx
@@ -107,8 +107,6 @@
       <w:r>
         <w:t>server-side feature d</w:t>
       </w:r>
-      <w:bookmarkStart w:id="0" w:name="_GoBack"/>
-      <w:bookmarkEnd w:id="0"/>
       <w:r>
         <w:t>etection</w:t>
       </w:r>
@@ -609,6 +607,8 @@
     <w:p>
       <w:pPr>
         <w:pStyle w:val="Heading2"/>
+        <w:spacing w:line="360" w:lineRule="auto"/>
+        <w:jc w:val="both"/>
       </w:pPr>
       <w:r>
         <w:t>The Advantage of RESS and server-side device d</w:t>
@@ -919,7 +919,10 @@
         <w:t xml:space="preserve"> new families should the need arise, for example if a new kind of device class is introduced. The modular design of the browser family system </w:t>
       </w:r>
       <w:r>
-        <w:t>allows it do be easily exten</w:t>
+        <w:t>allows it t</w:t>
+      </w:r>
+      <w:r>
+        <w:t>o be easily exten</w:t>
       </w:r>
       <w:r>
         <w:t>sible, and thus Future F</w:t>
@@ -937,6 +940,8 @@
     <w:p>
       <w:pPr>
         <w:pStyle w:val="Heading2"/>
+        <w:spacing w:line="360" w:lineRule="auto"/>
+        <w:jc w:val="both"/>
       </w:pPr>
       <w:r>
         <w:t>P</w:t>
@@ -1060,6 +1065,9 @@
         <w:t xml:space="preserve"> While the widespread usage of WLAN hotspots will lessen burden</w:t>
       </w:r>
       <w:r>
+        <w:t xml:space="preserve"> on</w:t>
+      </w:r>
+      <w:r>
         <w:t xml:space="preserve"> cellular networks</w:t>
       </w:r>
       <w:r>
@@ -1319,6 +1327,8 @@
     <w:p>
       <w:pPr>
         <w:pStyle w:val="Heading2"/>
+        <w:spacing w:line="360" w:lineRule="auto"/>
+        <w:jc w:val="both"/>
       </w:pPr>
       <w:r>
         <w:t xml:space="preserve">Disadvantages of using RESS and </w:t>
@@ -1828,18 +1838,6 @@
       <w:r>
         <w:t xml:space="preserve"> </w:t>
       </w:r>
-    </w:p>
-    <w:p>
-      <w:pPr>
-        <w:spacing w:line="360" w:lineRule="auto"/>
-        <w:jc w:val="both"/>
-      </w:pPr>
-    </w:p>
-    <w:p>
-      <w:pPr>
-        <w:spacing w:line="360" w:lineRule="auto"/>
-        <w:jc w:val="both"/>
-      </w:pPr>
       <w:r>
         <w:t>RESS helps d</w:t>
       </w:r>
@@ -1976,7 +1974,10 @@
         <w:t xml:space="preserve"> storage of</w:t>
       </w:r>
       <w:r>
-        <w:t xml:space="preserve"> the data in such as way as to optimize the ability to utilize it, no matter the context it is being viewed in.</w:t>
+        <w:t xml:space="preserve"> the data in such a</w:t>
+      </w:r>
+      <w:r>
+        <w:t xml:space="preserve"> way as to optimize the ability to utilize it, no matter the context it is being viewed in.</w:t>
       </w:r>
     </w:p>
     <w:p>
@@ -2176,10 +2177,19 @@
         <w:t>The idea was to look into how I</w:t>
       </w:r>
       <w:r>
-        <w:t xml:space="preserve"> could improve performance of sites that are unsuited </w:t>
-      </w:r>
-      <w:r>
-        <w:t>for mobile devices. This lead me</w:t>
+        <w:t xml:space="preserve"> could improve performance of sites that are </w:t>
+      </w:r>
+      <w:r>
+        <w:t>not well adapted to</w:t>
+      </w:r>
+      <w:r>
+        <w:t xml:space="preserve"> </w:t>
+      </w:r>
+      <w:r>
+        <w:t>mobile devices. This le</w:t>
+      </w:r>
+      <w:r>
+        <w:t>d me</w:t>
       </w:r>
       <w:r>
         <w:t xml:space="preserve"> to wanting to look at</w:t>
@@ -2702,13 +2712,25 @@
         <w:t xml:space="preserve"> That is not to say that the conc</w:t>
       </w:r>
       <w:r>
-        <w:t>ept could not work, or be</w:t>
+        <w:t>ept could not work</w:t>
+      </w:r>
+      <w:r>
+        <w:t xml:space="preserve"> in</w:t>
+      </w:r>
+      <w:r>
+        <w:t>, or be</w:t>
       </w:r>
       <w:r>
         <w:t xml:space="preserve"> relatively easily</w:t>
       </w:r>
       <w:r>
-        <w:t xml:space="preserve"> ported to other Java-based CMS’</w:t>
+        <w:t xml:space="preserve"> ported to</w:t>
+      </w:r>
+      <w:r>
+        <w:t>,</w:t>
+      </w:r>
+      <w:r>
+        <w:t xml:space="preserve"> other Java-based CMS’</w:t>
       </w:r>
       <w:r>
         <w:t>s, such as dotCMS – a popular open-source web CMS –</w:t>
@@ -2895,10 +2917,13 @@
         <w:t>Olsen’s implementation and mine</w:t>
       </w:r>
       <w:r>
-        <w:t xml:space="preserve"> but they are quite</w:t>
-      </w:r>
-      <w:r>
-        <w:t xml:space="preserve"> similar functionality</w:t>
+        <w:t xml:space="preserve"> but they </w:t>
+      </w:r>
+      <w:r>
+        <w:t xml:space="preserve">have quite similar </w:t>
+      </w:r>
+      <w:r>
+        <w:t>functionality</w:t>
       </w:r>
       <w:r>
         <w:t>, even th</w:t>
@@ -3097,7 +3122,13 @@
         <w:t xml:space="preserve"> This increase in</w:t>
       </w:r>
       <w:r>
-        <w:t xml:space="preserve"> rendering time will ideally only happen to the very first user of that UA that makes a request to the server using the plugin. All subsequent requests from </w:t>
+        <w:t xml:space="preserve"> rendering time will ideally only happen to the very first user of that UA that makes a request to the server using the plugin</w:t>
+      </w:r>
+      <w:r>
+        <w:t>, and only on the first page request</w:t>
+      </w:r>
+      <w:r>
+        <w:t xml:space="preserve">. All subsequent requests from </w:t>
       </w:r>
       <w:r>
         <w:t>that UA will not</w:t>
@@ -3136,7 +3167,31 @@
         <w:t>Based on these results we can</w:t>
       </w:r>
       <w:r>
-        <w:t xml:space="preserve"> conclude that using the plugin will improve the UA feature detection capabilities of Enonic, as well as provide a more flexible device classification system without impacting the loading times of its Web pages in any significant way.</w:t>
+        <w:t xml:space="preserve"> conclude that using the plugin will improve the UA feature detection capabilities of Enonic, as well as provide a more flexible device classification system</w:t>
+      </w:r>
+      <w:r>
+        <w:t>. This will facilitate reductions in loading times by providing the ability to tailor the HTML to each device class,</w:t>
+      </w:r>
+      <w:r>
+        <w:t xml:space="preserve"> without</w:t>
+      </w:r>
+      <w:r>
+        <w:t xml:space="preserve"> the plugin</w:t>
+      </w:r>
+      <w:r>
+        <w:t xml:space="preserve"> impacting the </w:t>
+      </w:r>
+      <w:r>
+        <w:t xml:space="preserve">performance of the CMS </w:t>
+      </w:r>
+      <w:r>
+        <w:t xml:space="preserve">in any significant way compare to its native </w:t>
+      </w:r>
+      <w:r>
+        <w:t>device classification</w:t>
+      </w:r>
+      <w:r>
+        <w:t xml:space="preserve"> system.</w:t>
       </w:r>
     </w:p>
     <w:p>
@@ -3211,7 +3266,19 @@
         <w:t>, which is completely reliant upon analyzing the UA string provided by the requesting UA.</w:t>
       </w:r>
       <w:r>
-        <w:t xml:space="preserve"> On top of this the script which checks the string has to be defined by the administrator of the page itself, and is based on XSLT, a language that is not always easy to write, read, or maintain.</w:t>
+        <w:t xml:space="preserve"> </w:t>
+      </w:r>
+      <w:r>
+        <w:t>The</w:t>
+      </w:r>
+      <w:r>
+        <w:t xml:space="preserve"> script </w:t>
+      </w:r>
+      <w:r>
+        <w:t>that</w:t>
+      </w:r>
+      <w:r>
+        <w:t xml:space="preserve"> checks the string has to be defined by the administrator of the page itself, and is based on XSLT, a language that is not always easy to write, read, or maintain.</w:t>
       </w:r>
       <w:r>
         <w:t xml:space="preserve"> The system is based on </w:t>
@@ -3241,7 +3308,7 @@
         <w:jc w:val="both"/>
       </w:pPr>
       <w:r>
-        <w:t>My</w:t>
+        <w:t>The</w:t>
       </w:r>
       <w:r>
         <w:t xml:space="preserve"> plugin provides a more</w:t>
@@ -3297,7 +3364,7 @@
         <w:t>.</w:t>
       </w:r>
       <w:r>
-        <w:t xml:space="preserve"> My</w:t>
+        <w:t xml:space="preserve"> The</w:t>
       </w:r>
       <w:r>
         <w:t xml:space="preserve"> system is also in</w:t>
@@ -3354,10 +3421,16 @@
         <w:t xml:space="preserve">. </w:t>
       </w:r>
       <w:r>
-        <w:t>My</w:t>
-      </w:r>
-      <w:r>
-        <w:t xml:space="preserve"> device classification system is naturally dependent on having a device class definition file that is maintained, but it does not have to be updated every time a new UA comes along. With</w:t>
+        <w:t>The</w:t>
+      </w:r>
+      <w:r>
+        <w:t xml:space="preserve"> device classification system</w:t>
+      </w:r>
+      <w:r>
+        <w:t xml:space="preserve"> of the plugin</w:t>
+      </w:r>
+      <w:r>
+        <w:t xml:space="preserve"> is naturally dependent on having a device class definition file that is maintained, but it does not have to be updated every time a new UA comes along. With</w:t>
       </w:r>
       <w:r>
         <w:t xml:space="preserve"> well thought out</w:t>
@@ -3559,7 +3632,13 @@
         <w:t xml:space="preserve">the plugin </w:t>
       </w:r>
       <w:r>
-        <w:t>thus comes at a price of increased complexity throughout the site.</w:t>
+        <w:t>thus comes at a price of increased</w:t>
+      </w:r>
+      <w:r>
+        <w:t xml:space="preserve"> complexity throughout the site, although the widespread use of datasources in most Enonic Web sites</w:t>
+      </w:r>
+      <w:r>
+        <w:t xml:space="preserve"> means this tradeoff is not too significant.</w:t>
       </w:r>
     </w:p>
     <w:p>
@@ -3638,7 +3717,13 @@
         <w:t xml:space="preserve"> </w:t>
       </w:r>
       <w:r>
-        <w:t>can lessen the risk of having a misrepresented UA stored in the database forever.</w:t>
+        <w:t>can lessen the risk of having a misrepresented UA stored in the database forever</w:t>
+      </w:r>
+      <w:r>
+        <w:t>, but comes with the cost of having to run the tests more frequently</w:t>
+      </w:r>
+      <w:r>
+        <w:t>.</w:t>
       </w:r>
       <w:r>
         <w:t xml:space="preserve"> </w:t>
@@ -3691,13 +3776,19 @@
         <w:t xml:space="preserve">. </w:t>
       </w:r>
       <w:r>
-        <w:t>Though i</w:t>
-      </w:r>
-      <w:r>
-        <w:t>t is apparently</w:t>
-      </w:r>
-      <w:r>
-        <w:t xml:space="preserve"> unreliable, </w:t>
+        <w:t>Doing this</w:t>
+      </w:r>
+      <w:r>
+        <w:t xml:space="preserve"> is apparently</w:t>
+      </w:r>
+      <w:r>
+        <w:t xml:space="preserve"> unreliable</w:t>
+      </w:r>
+      <w:r>
+        <w:t>, though</w:t>
+      </w:r>
+      <w:r>
+        <w:t xml:space="preserve">, </w:t>
       </w:r>
       <w:r>
         <w:t>as</w:t>
@@ -3706,10 +3797,13 @@
         <w:t xml:space="preserve"> the various attributes, such as appName</w:t>
       </w:r>
       <w:r>
-        <w:t xml:space="preserve"> returns the wrong name for various UA’s, such as </w:t>
-      </w:r>
-      <w:r>
-        <w:t>returning</w:t>
+        <w:t>,</w:t>
+      </w:r>
+      <w:r>
+        <w:t xml:space="preserve"> returns </w:t>
+      </w:r>
+      <w:r>
+        <w:t>the wrong name for various UA’s. For instance it returns</w:t>
       </w:r>
       <w:r>
         <w:t xml:space="preserve"> the string</w:t>
@@ -3855,6 +3949,9 @@
         <w:t>previously</w:t>
       </w:r>
       <w:r>
+        <w:t>,</w:t>
+      </w:r>
+      <w:r>
         <w:t xml:space="preserve"> is the case of the UA being tested lacking JS support or having it turned off</w:t>
       </w:r>
       <w:r>
@@ -3870,7 +3967,13 @@
         <w:t>y to check on the client either. To alleviate the potential problem of redirecting the client to the</w:t>
       </w:r>
       <w:r>
-        <w:t xml:space="preserve"> feature tests every single</w:t>
+        <w:t xml:space="preserve"> feature tests</w:t>
+      </w:r>
+      <w:r>
+        <w:t xml:space="preserve"> on</w:t>
+      </w:r>
+      <w:r>
+        <w:t xml:space="preserve"> every single</w:t>
       </w:r>
       <w:r>
         <w:t xml:space="preserve"> request</w:t>
@@ -3885,10 +3988,13 @@
         <w:t>Currently this is done by storing the UA object normally, but with a “nojs” attribute set to “true”</w:t>
       </w:r>
       <w:r>
-        <w:t>. The problem with this is that the UA might in fact support JS, but the user has turned it off. Because of this the stored information might need to have some kind of TTL, like in the case of the fake UA string.</w:t>
-      </w:r>
-      <w:r>
-        <w:t xml:space="preserve"> Another possible solution may be to store the UA information on a per-session bas</w:t>
+        <w:t xml:space="preserve">. </w:t>
+      </w:r>
+      <w:r>
+        <w:t xml:space="preserve">The UA might in fact support JS, though, but have it temporarily disabled by the user. To avoid this false information being stored forever for the UA in question, the database entry might need to have some kind of TTL, like in the case of the fake UA string. </w:t>
+      </w:r>
+      <w:r>
+        <w:t>Another possible solution may be to store the UA information on a per-session bas</w:t>
       </w:r>
       <w:r>
         <w:t>is in the case of no JS support, having everything be discarded when a session expires.</w:t>
@@ -3906,10 +4012,16 @@
         <w:jc w:val="both"/>
       </w:pPr>
       <w:r>
-        <w:t>I</w:t>
-      </w:r>
-      <w:r>
-        <w:t xml:space="preserve"> have done several performance tests using the plugin, but they have been don</w:t>
+        <w:t>S</w:t>
+      </w:r>
+      <w:r>
+        <w:t>everal performance tests</w:t>
+      </w:r>
+      <w:r>
+        <w:t xml:space="preserve"> were performed</w:t>
+      </w:r>
+      <w:r>
+        <w:t xml:space="preserve"> using the plugin, but they have been don</w:t>
       </w:r>
       <w:r>
         <w:t>e on</w:t>
@@ -4016,7 +4128,13 @@
         <w:t>. Caching on reverse proxies means that it stores any file that it gets from the underlying infrastructure, and returns it directly upon subsequent requests.</w:t>
       </w:r>
       <w:r>
-        <w:t xml:space="preserve"> Since our RESS solution manipulates HTML markup based on what class of device is making the request, it is important to disable caching of HTML files in reverse proxies</w:t>
+        <w:t xml:space="preserve"> Since </w:t>
+      </w:r>
+      <w:r>
+        <w:t>the plugin</w:t>
+      </w:r>
+      <w:r>
+        <w:t xml:space="preserve"> manipulates HTML markup based on what class of device is making the request, it is important to disable caching of HTML files in reverse proxies</w:t>
       </w:r>
       <w:r>
         <w:t xml:space="preserve"> when using RESS systems</w:t>
@@ -4240,22 +4358,9 @@
     </w:p>
     <w:p>
       <w:pPr>
-        <w:rPr>
-          <w:rFonts w:asciiTheme="majorHAnsi" w:eastAsiaTheme="majorEastAsia" w:hAnsiTheme="majorHAnsi" w:cstheme="majorBidi"/>
-          <w:b/>
-          <w:bCs/>
-          <w:color w:val="345A8A" w:themeColor="accent1" w:themeShade="B5"/>
-          <w:sz w:val="32"/>
-          <w:szCs w:val="32"/>
-        </w:rPr>
-      </w:pPr>
-      <w:r>
-        <w:br w:type="page"/>
-      </w:r>
-    </w:p>
-    <w:p>
-      <w:pPr>
         <w:pStyle w:val="Heading1"/>
+        <w:spacing w:line="360" w:lineRule="auto"/>
+        <w:jc w:val="both"/>
       </w:pPr>
       <w:r>
         <w:t>Conclusion</w:t>
@@ -4847,6 +4952,8 @@
     <w:p>
       <w:pPr>
         <w:pStyle w:val="Heading1"/>
+        <w:spacing w:line="360" w:lineRule="auto"/>
+        <w:jc w:val="both"/>
       </w:pPr>
       <w:r>
         <w:t>Future work</w:t>
@@ -4873,7 +4980,13 @@
         <w:jc w:val="both"/>
       </w:pPr>
       <w:r>
-        <w:t xml:space="preserve">The next step for the server-side feature detection concept should probably be to make it work independently of superfluous systems, such as CMS’s. There are several ways this can be done, the most sustainable and Future Friendly of which is to provide it as en external service through an API, for example using REST principles </w:t>
+        <w:t>The next step for the server-side feature detection concept should probably be to make it work independently of superfluous systems, such as CMS’s. There are several ways this can be done, the most sustainable and Future Friendl</w:t>
+      </w:r>
+      <w:r>
+        <w:t>y of which is to provide it as a</w:t>
+      </w:r>
+      <w:r>
+        <w:t xml:space="preserve">n external service through an API, for example using REST principles </w:t>
       </w:r>
       <w:r>
         <w:fldChar w:fldCharType="begin"/>
@@ -4908,7 +5021,22 @@
         <w:fldChar w:fldCharType="end"/>
       </w:r>
       <w:r>
-        <w:t xml:space="preserve">. I could for instance have the plugin be standalone under a regular Java servlet application. Because the system is already written in Java it would not take much work to convert it to run under a regular servlet. The function library extension methods could then either keep returning XML, or be changed to return JSON if that is deemed as more practical. </w:t>
+        <w:t xml:space="preserve">. </w:t>
+      </w:r>
+      <w:r>
+        <w:t>Because the system is already written in Java it would not take much work to convert it to run</w:t>
+      </w:r>
+      <w:r>
+        <w:t xml:space="preserve"> standalone</w:t>
+      </w:r>
+      <w:r>
+        <w:t xml:space="preserve"> under a regular</w:t>
+      </w:r>
+      <w:r>
+        <w:t xml:space="preserve"> Java</w:t>
+      </w:r>
+      <w:r>
+        <w:t xml:space="preserve"> servlet. The function library extension methods could then either keep returning XML, or be changed to return JSON if that is deemed as more practical. </w:t>
       </w:r>
     </w:p>
     <w:p>
@@ -4950,7 +5078,8 @@
     <w:p>
       <w:pPr>
         <w:pStyle w:val="Heading1"/>
-        <w:spacing w:line="276" w:lineRule="auto"/>
+        <w:spacing w:line="360" w:lineRule="auto"/>
+        <w:jc w:val="both"/>
       </w:pPr>
       <w:r>
         <w:t>Bibliography</w:t>
@@ -4958,12 +5087,15 @@
     </w:p>
     <w:p>
       <w:pPr>
-        <w:spacing w:line="276" w:lineRule="auto"/>
-      </w:pPr>
-    </w:p>
-    <w:p>
-      <w:pPr>
+        <w:spacing w:line="360" w:lineRule="auto"/>
+        <w:jc w:val="both"/>
+      </w:pPr>
+    </w:p>
+    <w:p>
+      <w:pPr>
+        <w:spacing w:line="360" w:lineRule="auto"/>
         <w:ind w:left="720" w:hanging="720"/>
+        <w:jc w:val="both"/>
         <w:rPr>
           <w:rFonts w:ascii="Cambria" w:hAnsi="Cambria"/>
           <w:noProof/>
@@ -4978,7 +5110,7 @@
       <w:r>
         <w:fldChar w:fldCharType="separate"/>
       </w:r>
-      <w:bookmarkStart w:id="1" w:name="_ENREF_1"/>
+      <w:bookmarkStart w:id="0" w:name="_ENREF_1"/>
       <w:r>
         <w:rPr>
           <w:rFonts w:ascii="Cambria" w:hAnsi="Cambria"/>
@@ -5009,7 +5141,7 @@
         </w:rPr>
         <w:t xml:space="preserve">. Available: </w:t>
       </w:r>
-      <w:bookmarkEnd w:id="1"/>
+      <w:bookmarkEnd w:id="0"/>
       <w:r>
         <w:rPr>
           <w:rFonts w:ascii="Cambria" w:hAnsi="Cambria"/>
@@ -5029,12 +5161,6 @@
           <w:rFonts w:ascii="Cambria" w:hAnsi="Cambria"/>
           <w:noProof/>
         </w:rPr>
-      </w:r>
-      <w:r>
-        <w:rPr>
-          <w:rFonts w:ascii="Cambria" w:hAnsi="Cambria"/>
-          <w:noProof/>
-        </w:rPr>
         <w:fldChar w:fldCharType="separate"/>
       </w:r>
       <w:r>
@@ -5054,13 +5180,15 @@
     </w:p>
     <w:p>
       <w:pPr>
+        <w:spacing w:line="360" w:lineRule="auto"/>
         <w:ind w:left="720" w:hanging="720"/>
-        <w:rPr>
-          <w:rFonts w:ascii="Cambria" w:hAnsi="Cambria"/>
-          <w:noProof/>
-        </w:rPr>
-      </w:pPr>
-      <w:bookmarkStart w:id="2" w:name="_ENREF_2"/>
+        <w:jc w:val="both"/>
+        <w:rPr>
+          <w:rFonts w:ascii="Cambria" w:hAnsi="Cambria"/>
+          <w:noProof/>
+        </w:rPr>
+      </w:pPr>
+      <w:bookmarkStart w:id="1" w:name="_ENREF_2"/>
       <w:r>
         <w:rPr>
           <w:rFonts w:ascii="Cambria" w:hAnsi="Cambria"/>
@@ -5091,17 +5219,19 @@
         </w:rPr>
         <w:t xml:space="preserve"> vol. 2012, ed, 2011.</w:t>
       </w:r>
-      <w:bookmarkEnd w:id="2"/>
-    </w:p>
-    <w:p>
-      <w:pPr>
+      <w:bookmarkEnd w:id="1"/>
+    </w:p>
+    <w:p>
+      <w:pPr>
+        <w:spacing w:line="360" w:lineRule="auto"/>
         <w:ind w:left="720" w:hanging="720"/>
-        <w:rPr>
-          <w:rFonts w:ascii="Cambria" w:hAnsi="Cambria"/>
-          <w:noProof/>
-        </w:rPr>
-      </w:pPr>
-      <w:bookmarkStart w:id="3" w:name="_ENREF_3"/>
+        <w:jc w:val="both"/>
+        <w:rPr>
+          <w:rFonts w:ascii="Cambria" w:hAnsi="Cambria"/>
+          <w:noProof/>
+        </w:rPr>
+      </w:pPr>
+      <w:bookmarkStart w:id="2" w:name="_ENREF_3"/>
       <w:r>
         <w:rPr>
           <w:rFonts w:ascii="Cambria" w:hAnsi="Cambria"/>
@@ -5132,17 +5262,19 @@
         </w:rPr>
         <w:t xml:space="preserve"> vol. 2012, ed, 2010.</w:t>
       </w:r>
-      <w:bookmarkEnd w:id="3"/>
-    </w:p>
-    <w:p>
-      <w:pPr>
+      <w:bookmarkEnd w:id="2"/>
+    </w:p>
+    <w:p>
+      <w:pPr>
+        <w:spacing w:line="360" w:lineRule="auto"/>
         <w:ind w:left="720" w:hanging="720"/>
-        <w:rPr>
-          <w:rFonts w:ascii="Cambria" w:hAnsi="Cambria"/>
-          <w:noProof/>
-        </w:rPr>
-      </w:pPr>
-      <w:bookmarkStart w:id="4" w:name="_ENREF_4"/>
+        <w:jc w:val="both"/>
+        <w:rPr>
+          <w:rFonts w:ascii="Cambria" w:hAnsi="Cambria"/>
+          <w:noProof/>
+        </w:rPr>
+      </w:pPr>
+      <w:bookmarkStart w:id="3" w:name="_ENREF_4"/>
       <w:r>
         <w:rPr>
           <w:rFonts w:ascii="Cambria" w:hAnsi="Cambria"/>
@@ -5173,17 +5305,19 @@
         </w:rPr>
         <w:t xml:space="preserve"> vol. 2012, ed, 2010.</w:t>
       </w:r>
-      <w:bookmarkEnd w:id="4"/>
-    </w:p>
-    <w:p>
-      <w:pPr>
+      <w:bookmarkEnd w:id="3"/>
+    </w:p>
+    <w:p>
+      <w:pPr>
+        <w:spacing w:line="360" w:lineRule="auto"/>
         <w:ind w:left="720" w:hanging="720"/>
-        <w:rPr>
-          <w:rFonts w:ascii="Cambria" w:hAnsi="Cambria"/>
-          <w:noProof/>
-        </w:rPr>
-      </w:pPr>
-      <w:bookmarkStart w:id="5" w:name="_ENREF_5"/>
+        <w:jc w:val="both"/>
+        <w:rPr>
+          <w:rFonts w:ascii="Cambria" w:hAnsi="Cambria"/>
+          <w:noProof/>
+        </w:rPr>
+      </w:pPr>
+      <w:bookmarkStart w:id="4" w:name="_ENREF_5"/>
       <w:r>
         <w:rPr>
           <w:rFonts w:ascii="Cambria" w:hAnsi="Cambria"/>
@@ -5214,17 +5348,19 @@
         </w:rPr>
         <w:t xml:space="preserve"> vol. 2013, ed, 2012.</w:t>
       </w:r>
-      <w:bookmarkEnd w:id="5"/>
-    </w:p>
-    <w:p>
-      <w:pPr>
+      <w:bookmarkEnd w:id="4"/>
+    </w:p>
+    <w:p>
+      <w:pPr>
+        <w:spacing w:line="360" w:lineRule="auto"/>
         <w:ind w:left="720" w:hanging="720"/>
-        <w:rPr>
-          <w:rFonts w:ascii="Cambria" w:hAnsi="Cambria"/>
-          <w:noProof/>
-        </w:rPr>
-      </w:pPr>
-      <w:bookmarkStart w:id="6" w:name="_ENREF_6"/>
+        <w:jc w:val="both"/>
+        <w:rPr>
+          <w:rFonts w:ascii="Cambria" w:hAnsi="Cambria"/>
+          <w:noProof/>
+        </w:rPr>
+      </w:pPr>
+      <w:bookmarkStart w:id="5" w:name="_ENREF_6"/>
       <w:r>
         <w:rPr>
           <w:rFonts w:ascii="Cambria" w:hAnsi="Cambria"/>
@@ -5240,17 +5376,19 @@
         <w:tab/>
         <w:t>D. Olsen, "Detector," 0.8.5 ed. GitHub, 2011.</w:t>
       </w:r>
-      <w:bookmarkEnd w:id="6"/>
-    </w:p>
-    <w:p>
-      <w:pPr>
+      <w:bookmarkEnd w:id="5"/>
+    </w:p>
+    <w:p>
+      <w:pPr>
+        <w:spacing w:line="360" w:lineRule="auto"/>
         <w:ind w:left="720" w:hanging="720"/>
-        <w:rPr>
-          <w:rFonts w:ascii="Cambria" w:hAnsi="Cambria"/>
-          <w:noProof/>
-        </w:rPr>
-      </w:pPr>
-      <w:bookmarkStart w:id="7" w:name="_ENREF_7"/>
+        <w:jc w:val="both"/>
+        <w:rPr>
+          <w:rFonts w:ascii="Cambria" w:hAnsi="Cambria"/>
+          <w:noProof/>
+        </w:rPr>
+      </w:pPr>
+      <w:bookmarkStart w:id="6" w:name="_ENREF_7"/>
       <w:r>
         <w:rPr>
           <w:rFonts w:ascii="Cambria" w:hAnsi="Cambria"/>
@@ -5281,17 +5419,19 @@
         </w:rPr>
         <w:t xml:space="preserve"> vol. 2012, ed, 2011.</w:t>
       </w:r>
-      <w:bookmarkEnd w:id="7"/>
-    </w:p>
-    <w:p>
-      <w:pPr>
+      <w:bookmarkEnd w:id="6"/>
+    </w:p>
+    <w:p>
+      <w:pPr>
+        <w:spacing w:line="360" w:lineRule="auto"/>
         <w:ind w:left="720" w:hanging="720"/>
-        <w:rPr>
-          <w:rFonts w:ascii="Cambria" w:hAnsi="Cambria"/>
-          <w:noProof/>
-        </w:rPr>
-      </w:pPr>
-      <w:bookmarkStart w:id="8" w:name="_ENREF_8"/>
+        <w:jc w:val="both"/>
+        <w:rPr>
+          <w:rFonts w:ascii="Cambria" w:hAnsi="Cambria"/>
+          <w:noProof/>
+        </w:rPr>
+      </w:pPr>
+      <w:bookmarkStart w:id="7" w:name="_ENREF_8"/>
       <w:r>
         <w:rPr>
           <w:rFonts w:ascii="Cambria" w:hAnsi="Cambria"/>
@@ -5322,17 +5462,19 @@
         </w:rPr>
         <w:t xml:space="preserve"> vol. 2012, ed, 2012.</w:t>
       </w:r>
-      <w:bookmarkEnd w:id="8"/>
-    </w:p>
-    <w:p>
-      <w:pPr>
+      <w:bookmarkEnd w:id="7"/>
+    </w:p>
+    <w:p>
+      <w:pPr>
+        <w:spacing w:line="360" w:lineRule="auto"/>
         <w:ind w:left="720" w:hanging="720"/>
-        <w:rPr>
-          <w:rFonts w:ascii="Cambria" w:hAnsi="Cambria"/>
-          <w:noProof/>
-        </w:rPr>
-      </w:pPr>
-      <w:bookmarkStart w:id="9" w:name="_ENREF_9"/>
+        <w:jc w:val="both"/>
+        <w:rPr>
+          <w:rFonts w:ascii="Cambria" w:hAnsi="Cambria"/>
+          <w:noProof/>
+        </w:rPr>
+      </w:pPr>
+      <w:bookmarkStart w:id="8" w:name="_ENREF_9"/>
       <w:r>
         <w:rPr>
           <w:rFonts w:ascii="Cambria" w:hAnsi="Cambria"/>
@@ -5363,17 +5505,19 @@
         </w:rPr>
         <w:t xml:space="preserve"> vol. 2013, ed, 2012.</w:t>
       </w:r>
-      <w:bookmarkEnd w:id="9"/>
-    </w:p>
-    <w:p>
-      <w:pPr>
+      <w:bookmarkEnd w:id="8"/>
+    </w:p>
+    <w:p>
+      <w:pPr>
+        <w:spacing w:line="360" w:lineRule="auto"/>
         <w:ind w:left="720" w:hanging="720"/>
-        <w:rPr>
-          <w:rFonts w:ascii="Cambria" w:hAnsi="Cambria"/>
-          <w:noProof/>
-        </w:rPr>
-      </w:pPr>
-      <w:bookmarkStart w:id="10" w:name="_ENREF_10"/>
+        <w:jc w:val="both"/>
+        <w:rPr>
+          <w:rFonts w:ascii="Cambria" w:hAnsi="Cambria"/>
+          <w:noProof/>
+        </w:rPr>
+      </w:pPr>
+      <w:bookmarkStart w:id="9" w:name="_ENREF_10"/>
       <w:r>
         <w:rPr>
           <w:rFonts w:ascii="Cambria" w:hAnsi="Cambria"/>
@@ -5389,17 +5533,19 @@
         <w:tab/>
         <w:t>N. Bhas, "Mobile Data Offload &amp; Onload - Wi-Fi, Small Cell &amp; Carrier-Grade Strategies 2013-2017," 2013.</w:t>
       </w:r>
-      <w:bookmarkEnd w:id="10"/>
-    </w:p>
-    <w:p>
-      <w:pPr>
+      <w:bookmarkEnd w:id="9"/>
+    </w:p>
+    <w:p>
+      <w:pPr>
+        <w:spacing w:line="360" w:lineRule="auto"/>
         <w:ind w:left="720" w:hanging="720"/>
-        <w:rPr>
-          <w:rFonts w:ascii="Cambria" w:hAnsi="Cambria"/>
-          <w:noProof/>
-        </w:rPr>
-      </w:pPr>
-      <w:bookmarkStart w:id="11" w:name="_ENREF_11"/>
+        <w:jc w:val="both"/>
+        <w:rPr>
+          <w:rFonts w:ascii="Cambria" w:hAnsi="Cambria"/>
+          <w:noProof/>
+        </w:rPr>
+      </w:pPr>
+      <w:bookmarkStart w:id="10" w:name="_ENREF_11"/>
       <w:r>
         <w:rPr>
           <w:rFonts w:ascii="Cambria" w:hAnsi="Cambria"/>
@@ -5430,17 +5576,19 @@
         </w:rPr>
         <w:t>vol. 11, pp. 30-39, 2013.</w:t>
       </w:r>
-      <w:bookmarkEnd w:id="11"/>
-    </w:p>
-    <w:p>
-      <w:pPr>
+      <w:bookmarkEnd w:id="10"/>
+    </w:p>
+    <w:p>
+      <w:pPr>
+        <w:spacing w:line="360" w:lineRule="auto"/>
         <w:ind w:left="720" w:hanging="720"/>
-        <w:rPr>
-          <w:rFonts w:ascii="Cambria" w:hAnsi="Cambria"/>
-          <w:noProof/>
-        </w:rPr>
-      </w:pPr>
-      <w:bookmarkStart w:id="12" w:name="_ENREF_12"/>
+        <w:jc w:val="both"/>
+        <w:rPr>
+          <w:rFonts w:ascii="Cambria" w:hAnsi="Cambria"/>
+          <w:noProof/>
+        </w:rPr>
+      </w:pPr>
+      <w:bookmarkStart w:id="11" w:name="_ENREF_12"/>
       <w:r>
         <w:rPr>
           <w:rFonts w:ascii="Cambria" w:hAnsi="Cambria"/>
@@ -5471,17 +5619,19 @@
         </w:rPr>
         <w:t xml:space="preserve"> vol. 2012, ed, 2012.</w:t>
       </w:r>
-      <w:bookmarkEnd w:id="12"/>
-    </w:p>
-    <w:p>
-      <w:pPr>
+      <w:bookmarkEnd w:id="11"/>
+    </w:p>
+    <w:p>
+      <w:pPr>
+        <w:spacing w:line="360" w:lineRule="auto"/>
         <w:ind w:left="720" w:hanging="720"/>
-        <w:rPr>
-          <w:rFonts w:ascii="Cambria" w:hAnsi="Cambria"/>
-          <w:noProof/>
-        </w:rPr>
-      </w:pPr>
-      <w:bookmarkStart w:id="13" w:name="_ENREF_13"/>
+        <w:jc w:val="both"/>
+        <w:rPr>
+          <w:rFonts w:ascii="Cambria" w:hAnsi="Cambria"/>
+          <w:noProof/>
+        </w:rPr>
+      </w:pPr>
+      <w:bookmarkStart w:id="12" w:name="_ENREF_13"/>
       <w:r>
         <w:rPr>
           <w:rFonts w:ascii="Cambria" w:hAnsi="Cambria"/>
@@ -5512,17 +5662,19 @@
         </w:rPr>
         <w:t>, 2011.</w:t>
       </w:r>
-      <w:bookmarkEnd w:id="13"/>
-    </w:p>
-    <w:p>
-      <w:pPr>
+      <w:bookmarkEnd w:id="12"/>
+    </w:p>
+    <w:p>
+      <w:pPr>
+        <w:spacing w:line="360" w:lineRule="auto"/>
         <w:ind w:left="720" w:hanging="720"/>
-        <w:rPr>
-          <w:rFonts w:ascii="Cambria" w:hAnsi="Cambria"/>
-          <w:noProof/>
-        </w:rPr>
-      </w:pPr>
-      <w:bookmarkStart w:id="14" w:name="_ENREF_14"/>
+        <w:jc w:val="both"/>
+        <w:rPr>
+          <w:rFonts w:ascii="Cambria" w:hAnsi="Cambria"/>
+          <w:noProof/>
+        </w:rPr>
+      </w:pPr>
+      <w:bookmarkStart w:id="13" w:name="_ENREF_14"/>
       <w:r>
         <w:rPr>
           <w:rFonts w:ascii="Cambria" w:hAnsi="Cambria"/>
@@ -5553,17 +5705,19 @@
         </w:rPr>
         <w:t xml:space="preserve"> vol. 2012, ed, 2009.</w:t>
       </w:r>
-      <w:bookmarkEnd w:id="14"/>
-    </w:p>
-    <w:p>
-      <w:pPr>
+      <w:bookmarkEnd w:id="13"/>
+    </w:p>
+    <w:p>
+      <w:pPr>
+        <w:spacing w:line="360" w:lineRule="auto"/>
         <w:ind w:left="720" w:hanging="720"/>
-        <w:rPr>
-          <w:rFonts w:ascii="Cambria" w:hAnsi="Cambria"/>
-          <w:noProof/>
-        </w:rPr>
-      </w:pPr>
-      <w:bookmarkStart w:id="15" w:name="_ENREF_15"/>
+        <w:jc w:val="both"/>
+        <w:rPr>
+          <w:rFonts w:ascii="Cambria" w:hAnsi="Cambria"/>
+          <w:noProof/>
+        </w:rPr>
+      </w:pPr>
+      <w:bookmarkStart w:id="14" w:name="_ENREF_15"/>
       <w:r>
         <w:rPr>
           <w:rFonts w:ascii="Cambria" w:hAnsi="Cambria"/>
@@ -5594,17 +5748,19 @@
         </w:rPr>
         <w:t xml:space="preserve"> vol. 2013, ed, 2011.</w:t>
       </w:r>
-      <w:bookmarkEnd w:id="15"/>
-    </w:p>
-    <w:p>
-      <w:pPr>
+      <w:bookmarkEnd w:id="14"/>
+    </w:p>
+    <w:p>
+      <w:pPr>
+        <w:spacing w:line="360" w:lineRule="auto"/>
         <w:ind w:left="720" w:hanging="720"/>
-        <w:rPr>
-          <w:rFonts w:ascii="Cambria" w:hAnsi="Cambria"/>
-          <w:noProof/>
-        </w:rPr>
-      </w:pPr>
-      <w:bookmarkStart w:id="16" w:name="_ENREF_16"/>
+        <w:jc w:val="both"/>
+        <w:rPr>
+          <w:rFonts w:ascii="Cambria" w:hAnsi="Cambria"/>
+          <w:noProof/>
+        </w:rPr>
+      </w:pPr>
+      <w:bookmarkStart w:id="15" w:name="_ENREF_16"/>
       <w:r>
         <w:rPr>
           <w:rFonts w:ascii="Cambria" w:hAnsi="Cambria"/>
@@ -5635,17 +5791,19 @@
         </w:rPr>
         <w:t>. Available: https://enonic.com/en/home/reference-customers</w:t>
       </w:r>
-      <w:bookmarkEnd w:id="16"/>
-    </w:p>
-    <w:p>
-      <w:pPr>
+      <w:bookmarkEnd w:id="15"/>
+    </w:p>
+    <w:p>
+      <w:pPr>
+        <w:spacing w:line="360" w:lineRule="auto"/>
         <w:ind w:left="720" w:hanging="720"/>
-        <w:rPr>
-          <w:rFonts w:ascii="Cambria" w:hAnsi="Cambria"/>
-          <w:noProof/>
-        </w:rPr>
-      </w:pPr>
-      <w:bookmarkStart w:id="17" w:name="_ENREF_17"/>
+        <w:jc w:val="both"/>
+        <w:rPr>
+          <w:rFonts w:ascii="Cambria" w:hAnsi="Cambria"/>
+          <w:noProof/>
+        </w:rPr>
+      </w:pPr>
+      <w:bookmarkStart w:id="16" w:name="_ENREF_17"/>
       <w:r>
         <w:rPr>
           <w:rFonts w:ascii="Cambria" w:hAnsi="Cambria"/>
@@ -5676,17 +5834,19 @@
         </w:rPr>
         <w:t>. Available: https://enonic.com/en/docs/enonic-cms-47?page=Device+Classification</w:t>
       </w:r>
-      <w:bookmarkEnd w:id="17"/>
-    </w:p>
-    <w:p>
-      <w:pPr>
+      <w:bookmarkEnd w:id="16"/>
+    </w:p>
+    <w:p>
+      <w:pPr>
+        <w:spacing w:line="360" w:lineRule="auto"/>
         <w:ind w:left="720" w:hanging="720"/>
-        <w:rPr>
-          <w:rFonts w:ascii="Cambria" w:hAnsi="Cambria"/>
-          <w:noProof/>
-        </w:rPr>
-      </w:pPr>
-      <w:bookmarkStart w:id="18" w:name="_ENREF_18"/>
+        <w:jc w:val="both"/>
+        <w:rPr>
+          <w:rFonts w:ascii="Cambria" w:hAnsi="Cambria"/>
+          <w:noProof/>
+        </w:rPr>
+      </w:pPr>
+      <w:bookmarkStart w:id="17" w:name="_ENREF_18"/>
       <w:r>
         <w:rPr>
           <w:rFonts w:ascii="Cambria" w:hAnsi="Cambria"/>
@@ -5717,17 +5877,19 @@
         </w:rPr>
         <w:t xml:space="preserve"> vol. 2012, ed, 2012.</w:t>
       </w:r>
-      <w:bookmarkEnd w:id="18"/>
-    </w:p>
-    <w:p>
-      <w:pPr>
+      <w:bookmarkEnd w:id="17"/>
+    </w:p>
+    <w:p>
+      <w:pPr>
+        <w:spacing w:line="360" w:lineRule="auto"/>
         <w:ind w:left="720" w:hanging="720"/>
-        <w:rPr>
-          <w:rFonts w:ascii="Cambria" w:hAnsi="Cambria"/>
-          <w:noProof/>
-        </w:rPr>
-      </w:pPr>
-      <w:bookmarkStart w:id="19" w:name="_ENREF_19"/>
+        <w:jc w:val="both"/>
+        <w:rPr>
+          <w:rFonts w:ascii="Cambria" w:hAnsi="Cambria"/>
+          <w:noProof/>
+        </w:rPr>
+      </w:pPr>
+      <w:bookmarkStart w:id="18" w:name="_ENREF_19"/>
       <w:r>
         <w:rPr>
           <w:rFonts w:ascii="Cambria" w:hAnsi="Cambria"/>
@@ -5758,17 +5920,19 @@
         </w:rPr>
         <w:t xml:space="preserve"> vol. 2012, ed, 2011.</w:t>
       </w:r>
-      <w:bookmarkEnd w:id="19"/>
-    </w:p>
-    <w:p>
-      <w:pPr>
+      <w:bookmarkEnd w:id="18"/>
+    </w:p>
+    <w:p>
+      <w:pPr>
+        <w:spacing w:line="360" w:lineRule="auto"/>
         <w:ind w:left="720" w:hanging="720"/>
-        <w:rPr>
-          <w:rFonts w:ascii="Cambria" w:hAnsi="Cambria"/>
-          <w:noProof/>
-        </w:rPr>
-      </w:pPr>
-      <w:bookmarkStart w:id="20" w:name="_ENREF_20"/>
+        <w:jc w:val="both"/>
+        <w:rPr>
+          <w:rFonts w:ascii="Cambria" w:hAnsi="Cambria"/>
+          <w:noProof/>
+        </w:rPr>
+      </w:pPr>
+      <w:bookmarkStart w:id="19" w:name="_ENREF_20"/>
       <w:r>
         <w:rPr>
           <w:rFonts w:ascii="Cambria" w:hAnsi="Cambria"/>
@@ -5799,7 +5963,7 @@
         </w:rPr>
         <w:t xml:space="preserve">. Available: </w:t>
       </w:r>
-      <w:bookmarkEnd w:id="20"/>
+      <w:bookmarkEnd w:id="19"/>
       <w:r>
         <w:rPr>
           <w:rFonts w:ascii="Cambria" w:hAnsi="Cambria"/>
@@ -5819,12 +5983,6 @@
           <w:rFonts w:ascii="Cambria" w:hAnsi="Cambria"/>
           <w:noProof/>
         </w:rPr>
-      </w:r>
-      <w:r>
-        <w:rPr>
-          <w:rFonts w:ascii="Cambria" w:hAnsi="Cambria"/>
-          <w:noProof/>
-        </w:rPr>
         <w:fldChar w:fldCharType="separate"/>
       </w:r>
       <w:r>
@@ -5844,13 +6002,15 @@
     </w:p>
     <w:p>
       <w:pPr>
+        <w:spacing w:line="360" w:lineRule="auto"/>
         <w:ind w:left="720" w:hanging="720"/>
-        <w:rPr>
-          <w:rFonts w:ascii="Cambria" w:hAnsi="Cambria"/>
-          <w:noProof/>
-        </w:rPr>
-      </w:pPr>
-      <w:bookmarkStart w:id="21" w:name="_ENREF_21"/>
+        <w:jc w:val="both"/>
+        <w:rPr>
+          <w:rFonts w:ascii="Cambria" w:hAnsi="Cambria"/>
+          <w:noProof/>
+        </w:rPr>
+      </w:pPr>
+      <w:bookmarkStart w:id="20" w:name="_ENREF_21"/>
       <w:r>
         <w:rPr>
           <w:rFonts w:ascii="Cambria" w:hAnsi="Cambria"/>
@@ -5881,7 +6041,7 @@
         </w:rPr>
         <w:t xml:space="preserve">. Available: </w:t>
       </w:r>
-      <w:bookmarkEnd w:id="21"/>
+      <w:bookmarkEnd w:id="20"/>
       <w:r>
         <w:rPr>
           <w:rFonts w:ascii="Cambria" w:hAnsi="Cambria"/>
@@ -5901,12 +6061,6 @@
           <w:rFonts w:ascii="Cambria" w:hAnsi="Cambria"/>
           <w:noProof/>
         </w:rPr>
-      </w:r>
-      <w:r>
-        <w:rPr>
-          <w:rFonts w:ascii="Cambria" w:hAnsi="Cambria"/>
-          <w:noProof/>
-        </w:rPr>
         <w:fldChar w:fldCharType="separate"/>
       </w:r>
       <w:r>
@@ -5926,13 +6080,15 @@
     </w:p>
     <w:p>
       <w:pPr>
+        <w:spacing w:line="360" w:lineRule="auto"/>
         <w:ind w:left="720" w:hanging="720"/>
-        <w:rPr>
-          <w:rFonts w:ascii="Cambria" w:hAnsi="Cambria"/>
-          <w:noProof/>
-        </w:rPr>
-      </w:pPr>
-      <w:bookmarkStart w:id="22" w:name="_ENREF_22"/>
+        <w:jc w:val="both"/>
+        <w:rPr>
+          <w:rFonts w:ascii="Cambria" w:hAnsi="Cambria"/>
+          <w:noProof/>
+        </w:rPr>
+      </w:pPr>
+      <w:bookmarkStart w:id="21" w:name="_ENREF_22"/>
       <w:r>
         <w:rPr>
           <w:rFonts w:ascii="Cambria" w:hAnsi="Cambria"/>
@@ -5963,17 +6119,19 @@
         </w:rPr>
         <w:t>. Available: https://developer.mozilla.org/en-US/docs/DOM/window.navigator</w:t>
       </w:r>
-      <w:bookmarkEnd w:id="22"/>
-    </w:p>
-    <w:p>
-      <w:pPr>
+      <w:bookmarkEnd w:id="21"/>
+    </w:p>
+    <w:p>
+      <w:pPr>
+        <w:spacing w:line="360" w:lineRule="auto"/>
         <w:ind w:left="720" w:hanging="720"/>
-        <w:rPr>
-          <w:rFonts w:ascii="Cambria" w:hAnsi="Cambria"/>
-          <w:noProof/>
-        </w:rPr>
-      </w:pPr>
-      <w:bookmarkStart w:id="23" w:name="_ENREF_23"/>
+        <w:jc w:val="both"/>
+        <w:rPr>
+          <w:rFonts w:ascii="Cambria" w:hAnsi="Cambria"/>
+          <w:noProof/>
+        </w:rPr>
+      </w:pPr>
+      <w:bookmarkStart w:id="22" w:name="_ENREF_23"/>
       <w:r>
         <w:rPr>
           <w:rFonts w:ascii="Cambria" w:hAnsi="Cambria"/>
@@ -6004,17 +6162,19 @@
         </w:rPr>
         <w:t>. Available: https://developer.mozilla.org/en-US/docs/DOM/window.navigator.appName</w:t>
       </w:r>
-      <w:bookmarkEnd w:id="23"/>
-    </w:p>
-    <w:p>
-      <w:pPr>
+      <w:bookmarkEnd w:id="22"/>
+    </w:p>
+    <w:p>
+      <w:pPr>
+        <w:spacing w:line="360" w:lineRule="auto"/>
         <w:ind w:left="720" w:hanging="720"/>
-        <w:rPr>
-          <w:rFonts w:ascii="Cambria" w:hAnsi="Cambria"/>
-          <w:noProof/>
-        </w:rPr>
-      </w:pPr>
-      <w:bookmarkStart w:id="24" w:name="_ENREF_24"/>
+        <w:jc w:val="both"/>
+        <w:rPr>
+          <w:rFonts w:ascii="Cambria" w:hAnsi="Cambria"/>
+          <w:noProof/>
+        </w:rPr>
+      </w:pPr>
+      <w:bookmarkStart w:id="23" w:name="_ENREF_24"/>
       <w:r>
         <w:rPr>
           <w:rFonts w:ascii="Cambria" w:hAnsi="Cambria"/>
@@ -6045,7 +6205,7 @@
         </w:rPr>
         <w:t xml:space="preserve">. Available: </w:t>
       </w:r>
-      <w:bookmarkEnd w:id="24"/>
+      <w:bookmarkEnd w:id="23"/>
       <w:r>
         <w:rPr>
           <w:rFonts w:ascii="Cambria" w:hAnsi="Cambria"/>
@@ -6065,12 +6225,6 @@
           <w:rFonts w:ascii="Cambria" w:hAnsi="Cambria"/>
           <w:noProof/>
         </w:rPr>
-      </w:r>
-      <w:r>
-        <w:rPr>
-          <w:rFonts w:ascii="Cambria" w:hAnsi="Cambria"/>
-          <w:noProof/>
-        </w:rPr>
         <w:fldChar w:fldCharType="separate"/>
       </w:r>
       <w:r>
@@ -6090,13 +6244,15 @@
     </w:p>
     <w:p>
       <w:pPr>
+        <w:spacing w:line="360" w:lineRule="auto"/>
         <w:ind w:left="720" w:hanging="720"/>
-        <w:rPr>
-          <w:rFonts w:ascii="Cambria" w:hAnsi="Cambria"/>
-          <w:noProof/>
-        </w:rPr>
-      </w:pPr>
-      <w:bookmarkStart w:id="25" w:name="_ENREF_25"/>
+        <w:jc w:val="both"/>
+        <w:rPr>
+          <w:rFonts w:ascii="Cambria" w:hAnsi="Cambria"/>
+          <w:noProof/>
+        </w:rPr>
+      </w:pPr>
+      <w:bookmarkStart w:id="24" w:name="_ENREF_25"/>
       <w:r>
         <w:rPr>
           <w:rFonts w:ascii="Cambria" w:hAnsi="Cambria"/>
@@ -6127,17 +6283,19 @@
         </w:rPr>
         <w:t>2011.</w:t>
       </w:r>
-      <w:bookmarkEnd w:id="25"/>
-    </w:p>
-    <w:p>
-      <w:pPr>
+      <w:bookmarkEnd w:id="24"/>
+    </w:p>
+    <w:p>
+      <w:pPr>
+        <w:spacing w:line="360" w:lineRule="auto"/>
         <w:ind w:left="720" w:hanging="720"/>
-        <w:rPr>
-          <w:rFonts w:ascii="Cambria" w:hAnsi="Cambria"/>
-          <w:noProof/>
-        </w:rPr>
-      </w:pPr>
-      <w:bookmarkStart w:id="26" w:name="_ENREF_26"/>
+        <w:jc w:val="both"/>
+        <w:rPr>
+          <w:rFonts w:ascii="Cambria" w:hAnsi="Cambria"/>
+          <w:noProof/>
+        </w:rPr>
+      </w:pPr>
+      <w:bookmarkStart w:id="25" w:name="_ENREF_26"/>
       <w:r>
         <w:rPr>
           <w:rFonts w:ascii="Cambria" w:hAnsi="Cambria"/>
@@ -6168,17 +6326,19 @@
         </w:rPr>
         <w:t>, 2011.</w:t>
       </w:r>
-      <w:bookmarkEnd w:id="26"/>
-    </w:p>
-    <w:p>
-      <w:pPr>
+      <w:bookmarkEnd w:id="25"/>
+    </w:p>
+    <w:p>
+      <w:pPr>
+        <w:spacing w:line="360" w:lineRule="auto"/>
         <w:ind w:left="720" w:hanging="720"/>
-        <w:rPr>
-          <w:rFonts w:ascii="Cambria" w:hAnsi="Cambria"/>
-          <w:noProof/>
-        </w:rPr>
-      </w:pPr>
-      <w:bookmarkStart w:id="27" w:name="_ENREF_27"/>
+        <w:jc w:val="both"/>
+        <w:rPr>
+          <w:rFonts w:ascii="Cambria" w:hAnsi="Cambria"/>
+          <w:noProof/>
+        </w:rPr>
+      </w:pPr>
+      <w:bookmarkStart w:id="26" w:name="_ENREF_27"/>
       <w:r>
         <w:rPr>
           <w:rFonts w:ascii="Cambria" w:hAnsi="Cambria"/>
@@ -6209,23 +6369,28 @@
         </w:rPr>
         <w:t>pp. 76-105, 2000.</w:t>
       </w:r>
+      <w:bookmarkEnd w:id="26"/>
+    </w:p>
+    <w:p>
+      <w:pPr>
+        <w:spacing w:line="360" w:lineRule="auto"/>
+        <w:jc w:val="both"/>
+        <w:rPr>
+          <w:rFonts w:ascii="Cambria" w:hAnsi="Cambria"/>
+          <w:noProof/>
+        </w:rPr>
+      </w:pPr>
+    </w:p>
+    <w:p>
+      <w:pPr>
+        <w:spacing w:line="360" w:lineRule="auto"/>
+        <w:jc w:val="both"/>
+      </w:pPr>
+      <w:r>
+        <w:fldChar w:fldCharType="end"/>
+      </w:r>
+      <w:bookmarkStart w:id="27" w:name="_GoBack"/>
       <w:bookmarkEnd w:id="27"/>
-    </w:p>
-    <w:p>
-      <w:pPr>
-        <w:rPr>
-          <w:rFonts w:ascii="Cambria" w:hAnsi="Cambria"/>
-          <w:noProof/>
-        </w:rPr>
-      </w:pPr>
-    </w:p>
-    <w:p>
-      <w:pPr>
-        <w:spacing w:line="276" w:lineRule="auto"/>
-      </w:pPr>
-      <w:r>
-        <w:fldChar w:fldCharType="end"/>
-      </w:r>
     </w:p>
     <w:sectPr>
       <w:pgSz w:w="11900" w:h="16840"/>
@@ -7406,7 +7571,7 @@
 </file>
 
 <file path=customXml/itemProps1.xml><?xml version="1.0" encoding="utf-8"?>
-<ds:datastoreItem xmlns:ds="http://schemas.openxmlformats.org/officeDocument/2006/customXml" ds:itemID="{2DFA12D6-84BF-D743-9A8A-C9CFB2A2EB85}">
+<ds:datastoreItem xmlns:ds="http://schemas.openxmlformats.org/officeDocument/2006/customXml" ds:itemID="{F395B296-9D42-854B-AB06-8BC1E17E8188}">
   <ds:schemaRefs>
     <ds:schemaRef ds:uri="http://schemas.openxmlformats.org/officeDocument/2006/bibliography"/>
   </ds:schemaRefs>

</xml_diff>